<commit_message>
4) Workflow Engine v1 (Transitions & Assignment) Goal: Minimal engine to move steps, compute assignees, and emit events. Prompts: 1. Engine core Implement WorkflowEngine with APIs: StartInstance(requestId), CanAdvance(instanceId), Advance(instanceId, byUserId), SkipOrBranch(instanceId, ruleKey). Support assignment modes: RoleBased, SelectedByPreviousStep, AutoAssign. Emit domain events for StepActivated, StepCompleted, AssignmentChanged. 2. Unit tests Provide xUnit tests covering transitions, assignment modes, and a simple branching rule.
</commit_message>
<xml_diff>
--- a/Project Files/Fastest MVP Build Order.docx
+++ b/Project Files/Fastest MVP Build Order.docx
@@ -61,31 +61,7 @@
         <w:t>Deliverables:</w:t>
       </w:r>
       <w:r>
-        <w:t xml:space="preserve"> Solution structure, </w:t>
-      </w:r>
-      <w:proofErr w:type="spellStart"/>
-      <w:r>
-        <w:t>Serilog</w:t>
-      </w:r>
-      <w:proofErr w:type="spellEnd"/>
-      <w:r>
-        <w:t xml:space="preserve">, </w:t>
-      </w:r>
-      <w:proofErr w:type="spellStart"/>
-      <w:r>
-        <w:t>HealthChecks</w:t>
-      </w:r>
-      <w:proofErr w:type="spellEnd"/>
-      <w:r>
-        <w:t xml:space="preserve">, </w:t>
-      </w:r>
-      <w:proofErr w:type="spellStart"/>
-      <w:r>
-        <w:t>DbContext</w:t>
-      </w:r>
-      <w:proofErr w:type="spellEnd"/>
-      <w:r>
-        <w:t>, initial migration, OIDC sign</w:t>
+        <w:t xml:space="preserve"> Solution structure, Serilog, HealthChecks, DbContext, initial migration, OIDC sign</w:t>
       </w:r>
       <w:r>
         <w:noBreakHyphen/>
@@ -118,57 +94,7 @@
     </w:p>
     <w:p>
       <w:r>
-        <w:t xml:space="preserve">Create an ASP.NET Core .NET 8 solution with projects Domain, Application, Infrastructure, Web (Blazor Server + MVC). Add </w:t>
-      </w:r>
-      <w:proofErr w:type="spellStart"/>
-      <w:r>
-        <w:t>Serilog</w:t>
-      </w:r>
-      <w:proofErr w:type="spellEnd"/>
-      <w:r>
-        <w:t xml:space="preserve">, </w:t>
-      </w:r>
-      <w:proofErr w:type="spellStart"/>
-      <w:r>
-        <w:t>HealthChecks</w:t>
-      </w:r>
-      <w:proofErr w:type="spellEnd"/>
-      <w:r>
-        <w:t xml:space="preserve">, and a shared </w:t>
-      </w:r>
-      <w:proofErr w:type="spellStart"/>
-      <w:proofErr w:type="gramStart"/>
-      <w:r>
-        <w:t>Directory.Build.props</w:t>
-      </w:r>
-      <w:proofErr w:type="spellEnd"/>
-      <w:proofErr w:type="gramEnd"/>
-      <w:r>
-        <w:t xml:space="preserve"> with nullable enabled. Show the .</w:t>
-      </w:r>
-      <w:proofErr w:type="spellStart"/>
-      <w:r>
-        <w:t>sln</w:t>
-      </w:r>
-      <w:proofErr w:type="spellEnd"/>
-      <w:r>
-        <w:t xml:space="preserve">, project references, </w:t>
-      </w:r>
-      <w:proofErr w:type="spellStart"/>
-      <w:r>
-        <w:t>Program.cs</w:t>
-      </w:r>
-      <w:proofErr w:type="spellEnd"/>
-      <w:r>
-        <w:t xml:space="preserve"> wiring, and </w:t>
-      </w:r>
-      <w:proofErr w:type="spellStart"/>
-      <w:r>
-        <w:t>appsettings</w:t>
-      </w:r>
-      <w:proofErr w:type="spellEnd"/>
-      <w:r>
-        <w:t xml:space="preserve"> stubs.</w:t>
+        <w:t>Create an ASP.NET Core .NET 8 solution with projects Domain, Application, Infrastructure, Web (Blazor Server + MVC). Add Serilog, HealthChecks, and a shared Directory.Build.props with nullable enabled. Show the .sln, project references, Program.cs wiring, and appsettings stubs.</w:t>
       </w:r>
     </w:p>
     <w:p>
@@ -178,66 +104,17 @@
           <w:numId w:val="1"/>
         </w:numPr>
       </w:pPr>
-      <w:proofErr w:type="spellStart"/>
-      <w:r>
-        <w:rPr>
-          <w:b/>
-          <w:bCs/>
-        </w:rPr>
-        <w:t>OpenIddict</w:t>
-      </w:r>
-      <w:proofErr w:type="spellEnd"/>
-      <w:r>
-        <w:rPr>
-          <w:b/>
-          <w:bCs/>
-        </w:rPr>
-        <w:t xml:space="preserve"> OIDC integration</w:t>
-      </w:r>
-    </w:p>
-    <w:p>
-      <w:r>
-        <w:t xml:space="preserve">Wire OIDC auth using my </w:t>
-      </w:r>
-      <w:proofErr w:type="spellStart"/>
-      <w:r>
-        <w:t>OpenIddict</w:t>
-      </w:r>
-      <w:proofErr w:type="spellEnd"/>
-      <w:r>
-        <w:t xml:space="preserve"> server at https://user-auth.unece.org. Use cookie + </w:t>
-      </w:r>
-      <w:proofErr w:type="spellStart"/>
-      <w:r>
-        <w:t>AddOpenIdConnect</w:t>
-      </w:r>
-      <w:proofErr w:type="spellEnd"/>
-      <w:r>
-        <w:t xml:space="preserve"> (code flow). Map email and roles, enrich from DB on </w:t>
-      </w:r>
-      <w:proofErr w:type="spellStart"/>
-      <w:r>
-        <w:t>OnTokenValidated</w:t>
-      </w:r>
-      <w:proofErr w:type="spellEnd"/>
-      <w:r>
-        <w:t xml:space="preserve">, and implement proper single logout (end-session + </w:t>
-      </w:r>
-      <w:proofErr w:type="spellStart"/>
-      <w:r>
-        <w:t>post_logout_redirect_uri</w:t>
-      </w:r>
-      <w:proofErr w:type="spellEnd"/>
-      <w:r>
-        <w:t xml:space="preserve">). Include secure cookie options and environment-specific </w:t>
-      </w:r>
-      <w:proofErr w:type="spellStart"/>
-      <w:r>
-        <w:t>appsettings</w:t>
-      </w:r>
-      <w:proofErr w:type="spellEnd"/>
-      <w:r>
-        <w:t>.</w:t>
+      <w:r>
+        <w:rPr>
+          <w:b/>
+          <w:bCs/>
+        </w:rPr>
+        <w:t>OpenIddict OIDC integration</w:t>
+      </w:r>
+    </w:p>
+    <w:p>
+      <w:r>
+        <w:t>Wire OIDC auth using my OpenIddict server at https://user-auth.unece.org. Use cookie + AddOpenIdConnect (code flow). Map email and roles, enrich from DB on OnTokenValidated, and implement proper single logout (end-session + post_logout_redirect_uri). Include secure cookie options and environment-specific appsettings.</w:t>
       </w:r>
     </w:p>
     <w:p>
@@ -252,83 +129,24 @@
           <w:b/>
           <w:bCs/>
         </w:rPr>
-        <w:t xml:space="preserve">EF Core + baseline </w:t>
-      </w:r>
-      <w:proofErr w:type="spellStart"/>
-      <w:r>
-        <w:rPr>
-          <w:b/>
-          <w:bCs/>
-        </w:rPr>
-        <w:t>DbContext</w:t>
-      </w:r>
-      <w:proofErr w:type="spellEnd"/>
+        <w:t>EF Core + baseline DbContext</w:t>
+      </w:r>
     </w:p>
     <w:p>
       <w:r>
         <w:t xml:space="preserve">Add EF Core (SQL Server) with a single </w:t>
       </w:r>
-      <w:proofErr w:type="spellStart"/>
       <w:r>
         <w:t>EoDbContext</w:t>
       </w:r>
-      <w:proofErr w:type="spellEnd"/>
-      <w:r>
-        <w:t xml:space="preserve">. Create the base tables: </w:t>
-      </w:r>
-      <w:proofErr w:type="spellStart"/>
-      <w:r>
-        <w:t>ApplicationUser</w:t>
-      </w:r>
-      <w:proofErr w:type="spellEnd"/>
-      <w:r>
-        <w:t xml:space="preserve">, </w:t>
-      </w:r>
-      <w:proofErr w:type="spellStart"/>
-      <w:r>
-        <w:t>ApplicationRole</w:t>
-      </w:r>
-      <w:proofErr w:type="spellEnd"/>
-      <w:r>
-        <w:t xml:space="preserve">, </w:t>
-      </w:r>
-      <w:proofErr w:type="spellStart"/>
-      <w:r>
-        <w:t>ApplicationUserRole</w:t>
-      </w:r>
-      <w:proofErr w:type="spellEnd"/>
-      <w:r>
-        <w:t xml:space="preserve">, </w:t>
-      </w:r>
-      <w:proofErr w:type="spellStart"/>
-      <w:r>
-        <w:t>ActivityLog</w:t>
-      </w:r>
-      <w:proofErr w:type="spellEnd"/>
-      <w:r>
-        <w:t xml:space="preserve">. Include </w:t>
-      </w:r>
-      <w:proofErr w:type="spellStart"/>
-      <w:r>
-        <w:t>rowversion</w:t>
-      </w:r>
-      <w:proofErr w:type="spellEnd"/>
-      <w:r>
-        <w:t xml:space="preserve"> on auditable entities, configure </w:t>
-      </w:r>
-      <w:proofErr w:type="spellStart"/>
-      <w:r>
-        <w:t>snake_case</w:t>
-      </w:r>
-      <w:proofErr w:type="spellEnd"/>
-      <w:r>
-        <w:t xml:space="preserve"> table names, and generate the first migration + instructions to apply.</w:t>
+      <w:r>
+        <w:t>. Create the base tables: ApplicationUser, ApplicationRole, ApplicationUserRole, ActivityLog. Include rowversion on auditable entities, configure snake_case table names, and generate the first migration + instructions to apply.</w:t>
       </w:r>
     </w:p>
     <w:p>
       <w:r>
         <w:pict w14:anchorId="2C630ABD">
-          <v:rect id="_x0000_i1121" style="width:0;height:1.5pt" o:hralign="center" o:hrstd="t" o:hr="t" fillcolor="#a0a0a0" stroked="f"/>
+          <v:rect id="_x0000_i1025" style="width:0;height:1.5pt" o:hralign="center" o:hrstd="t" o:hr="t" fillcolor="#a0a0a0" stroked="f"/>
         </w:pict>
       </w:r>
     </w:p>
@@ -356,15 +174,7 @@
         <w:t>Goal:</w:t>
       </w:r>
       <w:r>
-        <w:t xml:space="preserve"> Get core entities and </w:t>
-      </w:r>
-      <w:proofErr w:type="spellStart"/>
-      <w:r>
-        <w:t>enums</w:t>
-      </w:r>
-      <w:proofErr w:type="spellEnd"/>
-      <w:r>
-        <w:t xml:space="preserve"> ready for compilation.</w:t>
+        <w:t xml:space="preserve"> Get core entities and enums ready for compilation.</w:t>
       </w:r>
     </w:p>
     <w:p>
@@ -390,158 +200,14 @@
     </w:p>
     <w:p>
       <w:r>
-        <w:t>Define the Domain entities/</w:t>
-      </w:r>
-      <w:proofErr w:type="spellStart"/>
-      <w:r>
-        <w:t>enums</w:t>
-      </w:r>
-      <w:proofErr w:type="spellEnd"/>
-      <w:r>
-        <w:t xml:space="preserve"> for MVP: Request, </w:t>
-      </w:r>
-      <w:proofErr w:type="spellStart"/>
-      <w:r>
-        <w:t>RequestType</w:t>
-      </w:r>
-      <w:proofErr w:type="spellEnd"/>
-      <w:r>
-        <w:t xml:space="preserve">, </w:t>
-      </w:r>
-      <w:proofErr w:type="spellStart"/>
-      <w:r>
-        <w:t>WorkflowTemplate</w:t>
-      </w:r>
-      <w:proofErr w:type="spellEnd"/>
-      <w:r>
-        <w:t xml:space="preserve">, </w:t>
-      </w:r>
-      <w:proofErr w:type="spellStart"/>
-      <w:r>
-        <w:t>WorkflowStepTemplate</w:t>
-      </w:r>
-      <w:proofErr w:type="spellEnd"/>
-      <w:r>
-        <w:t xml:space="preserve">, </w:t>
-      </w:r>
-      <w:proofErr w:type="spellStart"/>
-      <w:r>
-        <w:t>WorkflowInstance</w:t>
-      </w:r>
-      <w:proofErr w:type="spellEnd"/>
-      <w:r>
-        <w:t xml:space="preserve">, </w:t>
-      </w:r>
-      <w:proofErr w:type="spellStart"/>
-      <w:r>
-        <w:t>WorkflowState</w:t>
-      </w:r>
-      <w:proofErr w:type="spellEnd"/>
-      <w:r>
-        <w:t xml:space="preserve">, </w:t>
-      </w:r>
-      <w:proofErr w:type="spellStart"/>
-      <w:r>
-        <w:t>TaskItem</w:t>
-      </w:r>
-      <w:proofErr w:type="spellEnd"/>
-      <w:r>
-        <w:t xml:space="preserve">, Attachment, </w:t>
-      </w:r>
-      <w:proofErr w:type="spellStart"/>
-      <w:r>
-        <w:t>SlaRule</w:t>
-      </w:r>
-      <w:proofErr w:type="spellEnd"/>
-      <w:r>
-        <w:t xml:space="preserve">, </w:t>
-      </w:r>
-      <w:proofErr w:type="spellStart"/>
-      <w:r>
-        <w:t>EscalationRule</w:t>
-      </w:r>
-      <w:proofErr w:type="spellEnd"/>
-      <w:r>
-        <w:t xml:space="preserve">, </w:t>
-      </w:r>
-      <w:proofErr w:type="spellStart"/>
-      <w:r>
-        <w:t>CommentThread</w:t>
-      </w:r>
-      <w:proofErr w:type="spellEnd"/>
-      <w:r>
-        <w:t xml:space="preserve">, Comment, </w:t>
-      </w:r>
-      <w:proofErr w:type="spellStart"/>
-      <w:r>
-        <w:t>CommentReaction</w:t>
-      </w:r>
-      <w:proofErr w:type="spellEnd"/>
-      <w:r>
-        <w:t xml:space="preserve">, Mention. Include key properties, relationships, and </w:t>
-      </w:r>
-      <w:proofErr w:type="spellStart"/>
-      <w:r>
-        <w:t>rowversion</w:t>
-      </w:r>
-      <w:proofErr w:type="spellEnd"/>
-      <w:r>
-        <w:t xml:space="preserve"> where needed. Provide EF Core configurations (Fluent API) in Infrastructure. Include </w:t>
-      </w:r>
-      <w:proofErr w:type="spellStart"/>
-      <w:r>
-        <w:t>enums</w:t>
-      </w:r>
-      <w:proofErr w:type="spellEnd"/>
-      <w:r>
-        <w:t xml:space="preserve">: </w:t>
-      </w:r>
-      <w:proofErr w:type="spellStart"/>
-      <w:r>
-        <w:t>EntityType</w:t>
-      </w:r>
-      <w:proofErr w:type="spellEnd"/>
-      <w:r>
-        <w:t xml:space="preserve">, </w:t>
-      </w:r>
-      <w:proofErr w:type="spellStart"/>
-      <w:r>
-        <w:t>AssignmentMode</w:t>
-      </w:r>
-      <w:proofErr w:type="spellEnd"/>
-      <w:r>
-        <w:t xml:space="preserve">, </w:t>
-      </w:r>
-      <w:proofErr w:type="spellStart"/>
-      <w:r>
-        <w:t>WorkflowStateCode</w:t>
-      </w:r>
-      <w:proofErr w:type="spellEnd"/>
-      <w:r>
-        <w:t xml:space="preserve">, </w:t>
-      </w:r>
-      <w:proofErr w:type="spellStart"/>
-      <w:r>
-        <w:t>TaskProgressStatus</w:t>
-      </w:r>
-      <w:proofErr w:type="spellEnd"/>
-      <w:r>
-        <w:t xml:space="preserve">, </w:t>
-      </w:r>
-      <w:proofErr w:type="spellStart"/>
-      <w:r>
-        <w:t>CommentVisibility</w:t>
-      </w:r>
-      <w:proofErr w:type="spellEnd"/>
-      <w:r>
-        <w:t>.</w:t>
+        <w:t>Define the Domain entities/enums for MVP: Request, RequestType, WorkflowTemplate, WorkflowStepTemplate, WorkflowInstance, WorkflowState, TaskItem, Attachment, SlaRule, EscalationRule, CommentThread, Comment, CommentReaction, Mention. Include key properties, relationships, and rowversion where needed. Provide EF Core configurations (Fluent API) in Infrastructure. Include enums: EntityType, AssignmentMode, WorkflowStateCode, TaskProgressStatus, CommentVisibility.</w:t>
       </w:r>
     </w:p>
     <w:p>
       <w:r>
         <w:lastRenderedPageBreak/>
         <w:pict w14:anchorId="6E9FB459">
-          <v:rect id="_x0000_i1122" style="width:0;height:1.5pt" o:hralign="center" o:hrstd="t" o:hr="t" fillcolor="#a0a0a0" stroked="f"/>
+          <v:rect id="_x0000_i1026" style="width:0;height:1.5pt" o:hralign="center" o:hrstd="t" o:hr="t" fillcolor="#a0a0a0" stroked="f"/>
         </w:pict>
       </w:r>
     </w:p>
@@ -583,53 +249,19 @@
     </w:p>
     <w:p>
       <w:r>
-        <w:t xml:space="preserve">Create EF Core migrations for all entities and seed initial data: two </w:t>
-      </w:r>
-      <w:proofErr w:type="spellStart"/>
-      <w:r>
-        <w:t>RequestType</w:t>
-      </w:r>
-      <w:proofErr w:type="spellEnd"/>
-      <w:r>
-        <w:t xml:space="preserve"> records (Consultant Request, ICT Support), one simple </w:t>
-      </w:r>
-      <w:proofErr w:type="spellStart"/>
-      <w:r>
-        <w:t>WorkflowTemplate</w:t>
-      </w:r>
-      <w:proofErr w:type="spellEnd"/>
-      <w:r>
-        <w:t xml:space="preserve"> each with 2–3 </w:t>
-      </w:r>
-      <w:proofErr w:type="spellStart"/>
-      <w:r>
-        <w:t>WorkflowStepTemplates</w:t>
-      </w:r>
-      <w:proofErr w:type="spellEnd"/>
-      <w:r>
-        <w:t xml:space="preserve">, and a couple of roles (Requester, Reviewer, </w:t>
-      </w:r>
-      <w:proofErr w:type="spellStart"/>
-      <w:r>
-        <w:t>ProcessOwner</w:t>
-      </w:r>
-      <w:proofErr w:type="spellEnd"/>
-      <w:r>
-        <w:t xml:space="preserve">, Admin). Provide the migration, </w:t>
-      </w:r>
-      <w:proofErr w:type="spellStart"/>
-      <w:r>
-        <w:t>seeder</w:t>
-      </w:r>
-      <w:proofErr w:type="spellEnd"/>
-      <w:r>
-        <w:t>, and commands to update the DB.</w:t>
+        <w:t xml:space="preserve">Create EF Core migrations for all entities and seed initial data: </w:t>
+      </w:r>
+      <w:r>
+        <w:t>1</w:t>
+      </w:r>
+      <w:r>
+        <w:t xml:space="preserve"> RequestType records (Consultant Request), one simple WorkflowTemplate each with 2–3 WorkflowStepTemplates, and a couple of roles (Requester, Reviewer, ProcessOwner, Admin). Provide the migration, seeder, and commands to update the DB.</w:t>
       </w:r>
     </w:p>
     <w:p>
       <w:r>
         <w:pict w14:anchorId="7FD6A34E">
-          <v:rect id="_x0000_i1123" style="width:0;height:1.5pt" o:hralign="center" o:hrstd="t" o:hr="t" fillcolor="#a0a0a0" stroked="f"/>
+          <v:rect id="_x0000_i1027" style="width:0;height:1.5pt" o:hralign="center" o:hrstd="t" o:hr="t" fillcolor="#a0a0a0" stroked="f"/>
         </w:pict>
       </w:r>
     </w:p>
@@ -675,37 +307,13 @@
     </w:p>
     <w:p>
       <w:r>
-        <w:t xml:space="preserve">Implement </w:t>
-      </w:r>
-      <w:proofErr w:type="spellStart"/>
-      <w:r>
-        <w:t>IAccessControlService</w:t>
-      </w:r>
-      <w:proofErr w:type="spellEnd"/>
-      <w:r>
-        <w:t xml:space="preserve"> that evaluates permissions for actions: by role, by specific assignee (</w:t>
-      </w:r>
-      <w:proofErr w:type="spellStart"/>
-      <w:r>
-        <w:t>SelectedByPreviousStep</w:t>
-      </w:r>
-      <w:proofErr w:type="spellEnd"/>
-      <w:r>
-        <w:t>), and flags (</w:t>
-      </w:r>
-      <w:proofErr w:type="spellStart"/>
-      <w:r>
-        <w:t>AllowCreatorOrPreparer</w:t>
-      </w:r>
-      <w:proofErr w:type="spellEnd"/>
-      <w:r>
-        <w:t>). Add authorization policies (named) and show how a Blazor page or controller checks them.</w:t>
+        <w:t>Implement IAccessControlService that evaluates permissions for actions: by role, by specific assignee (SelectedByPreviousStep), and flags (AllowCreatorOrPreparer). Add authorization policies (named) and show how a Blazor page or controller checks them.</w:t>
       </w:r>
     </w:p>
     <w:p>
       <w:r>
         <w:pict w14:anchorId="6843D39B">
-          <v:rect id="_x0000_i1124" style="width:0;height:1.5pt" o:hralign="center" o:hrstd="t" o:hr="t" fillcolor="#a0a0a0" stroked="f"/>
+          <v:rect id="_x0000_i1028" style="width:0;height:1.5pt" o:hralign="center" o:hrstd="t" o:hr="t" fillcolor="#a0a0a0" stroked="f"/>
         </w:pict>
       </w:r>
     </w:p>
@@ -762,142 +370,7 @@
     </w:p>
     <w:p>
       <w:r>
-        <w:t xml:space="preserve">Implement </w:t>
-      </w:r>
-      <w:proofErr w:type="spellStart"/>
-      <w:r>
-        <w:t>WorkflowEngine</w:t>
-      </w:r>
-      <w:proofErr w:type="spellEnd"/>
-      <w:r>
-        <w:t xml:space="preserve"> with APIs: </w:t>
-      </w:r>
-      <w:proofErr w:type="spellStart"/>
-      <w:r>
-        <w:t>StartInstance</w:t>
-      </w:r>
-      <w:proofErr w:type="spellEnd"/>
-      <w:r>
-        <w:t>(</w:t>
-      </w:r>
-      <w:proofErr w:type="spellStart"/>
-      <w:r>
-        <w:t>requestId</w:t>
-      </w:r>
-      <w:proofErr w:type="spellEnd"/>
-      <w:r>
-        <w:t xml:space="preserve">), </w:t>
-      </w:r>
-      <w:proofErr w:type="spellStart"/>
-      <w:r>
-        <w:t>CanAdvance</w:t>
-      </w:r>
-      <w:proofErr w:type="spellEnd"/>
-      <w:r>
-        <w:t>(</w:t>
-      </w:r>
-      <w:proofErr w:type="spellStart"/>
-      <w:r>
-        <w:t>instanceId</w:t>
-      </w:r>
-      <w:proofErr w:type="spellEnd"/>
-      <w:r>
-        <w:t xml:space="preserve">), </w:t>
-      </w:r>
-      <w:proofErr w:type="gramStart"/>
-      <w:r>
-        <w:t>Advance(</w:t>
-      </w:r>
-      <w:proofErr w:type="spellStart"/>
-      <w:proofErr w:type="gramEnd"/>
-      <w:r>
-        <w:t>instanceId</w:t>
-      </w:r>
-      <w:proofErr w:type="spellEnd"/>
-      <w:r>
-        <w:t xml:space="preserve">, </w:t>
-      </w:r>
-      <w:proofErr w:type="spellStart"/>
-      <w:r>
-        <w:t>byUserId</w:t>
-      </w:r>
-      <w:proofErr w:type="spellEnd"/>
-      <w:r>
-        <w:t xml:space="preserve">), </w:t>
-      </w:r>
-      <w:proofErr w:type="spellStart"/>
-      <w:proofErr w:type="gramStart"/>
-      <w:r>
-        <w:t>SkipOrBranch</w:t>
-      </w:r>
-      <w:proofErr w:type="spellEnd"/>
-      <w:r>
-        <w:t>(</w:t>
-      </w:r>
-      <w:proofErr w:type="spellStart"/>
-      <w:proofErr w:type="gramEnd"/>
-      <w:r>
-        <w:t>instanceId</w:t>
-      </w:r>
-      <w:proofErr w:type="spellEnd"/>
-      <w:r>
-        <w:t xml:space="preserve">, </w:t>
-      </w:r>
-      <w:proofErr w:type="spellStart"/>
-      <w:r>
-        <w:t>ruleKey</w:t>
-      </w:r>
-      <w:proofErr w:type="spellEnd"/>
-      <w:r>
-        <w:t xml:space="preserve">). Support assignment modes: </w:t>
-      </w:r>
-      <w:proofErr w:type="spellStart"/>
-      <w:r>
-        <w:t>RoleBased</w:t>
-      </w:r>
-      <w:proofErr w:type="spellEnd"/>
-      <w:r>
-        <w:t xml:space="preserve">, </w:t>
-      </w:r>
-      <w:proofErr w:type="spellStart"/>
-      <w:r>
-        <w:t>SelectedByPreviousStep</w:t>
-      </w:r>
-      <w:proofErr w:type="spellEnd"/>
-      <w:r>
-        <w:t xml:space="preserve">, </w:t>
-      </w:r>
-      <w:proofErr w:type="spellStart"/>
-      <w:r>
-        <w:t>AutoAssign</w:t>
-      </w:r>
-      <w:proofErr w:type="spellEnd"/>
-      <w:r>
-        <w:t xml:space="preserve">. Emit domain events for </w:t>
-      </w:r>
-      <w:proofErr w:type="spellStart"/>
-      <w:r>
-        <w:t>StepActivated</w:t>
-      </w:r>
-      <w:proofErr w:type="spellEnd"/>
-      <w:r>
-        <w:t xml:space="preserve">, </w:t>
-      </w:r>
-      <w:proofErr w:type="spellStart"/>
-      <w:r>
-        <w:t>StepCompleted</w:t>
-      </w:r>
-      <w:proofErr w:type="spellEnd"/>
-      <w:r>
-        <w:t xml:space="preserve">, </w:t>
-      </w:r>
-      <w:proofErr w:type="spellStart"/>
-      <w:r>
-        <w:t>AssignmentChanged</w:t>
-      </w:r>
-      <w:proofErr w:type="spellEnd"/>
-      <w:r>
-        <w:t>.</w:t>
+        <w:t>Implement WorkflowEngine with APIs: StartInstance(requestId), CanAdvance(instanceId), Advance(instanceId, byUserId), SkipOrBranch(instanceId, ruleKey). Support assignment modes: RoleBased, SelectedByPreviousStep, AutoAssign. Emit domain events for StepActivated, StepCompleted, AssignmentChanged.</w:t>
       </w:r>
     </w:p>
     <w:p>
@@ -917,21 +390,13 @@
     </w:p>
     <w:p>
       <w:r>
-        <w:t xml:space="preserve">Provide </w:t>
-      </w:r>
-      <w:proofErr w:type="spellStart"/>
-      <w:r>
-        <w:t>xUnit</w:t>
-      </w:r>
-      <w:proofErr w:type="spellEnd"/>
-      <w:r>
-        <w:t xml:space="preserve"> tests covering transitions, assignment modes, and a simple branching rule.</w:t>
+        <w:t>Provide xUnit tests covering transitions, assignment modes, and a simple branching rule.</w:t>
       </w:r>
     </w:p>
     <w:p>
       <w:r>
         <w:pict w14:anchorId="0D19CD49">
-          <v:rect id="_x0000_i1125" style="width:0;height:1.5pt" o:hralign="center" o:hrstd="t" o:hr="t" fillcolor="#a0a0a0" stroked="f"/>
+          <v:rect id="_x0000_i1029" style="width:0;height:1.5pt" o:hralign="center" o:hrstd="t" o:hr="t" fillcolor="#a0a0a0" stroked="f"/>
         </w:pict>
       </w:r>
     </w:p>
@@ -947,23 +412,7 @@
           <w:b/>
           <w:bCs/>
         </w:rPr>
-        <w:t xml:space="preserve">5) SLA Service + </w:t>
-      </w:r>
-      <w:proofErr w:type="spellStart"/>
-      <w:r>
-        <w:rPr>
-          <w:b/>
-          <w:bCs/>
-        </w:rPr>
-        <w:t>Hangfire</w:t>
-      </w:r>
-      <w:proofErr w:type="spellEnd"/>
-      <w:r>
-        <w:rPr>
-          <w:b/>
-          <w:bCs/>
-        </w:rPr>
-        <w:t xml:space="preserve"> Jobs</w:t>
+        <w:t>5) SLA Service + Hangfire Jobs</w:t>
       </w:r>
     </w:p>
     <w:p>
@@ -990,45 +439,13 @@
     <w:p>
       <w:r>
         <w:lastRenderedPageBreak/>
-        <w:t xml:space="preserve">Implement </w:t>
-      </w:r>
-      <w:proofErr w:type="spellStart"/>
-      <w:r>
-        <w:t>SlaService</w:t>
-      </w:r>
-      <w:proofErr w:type="spellEnd"/>
-      <w:r>
-        <w:t xml:space="preserve"> that computes </w:t>
-      </w:r>
-      <w:proofErr w:type="spellStart"/>
-      <w:r>
-        <w:t>DueOn</w:t>
-      </w:r>
-      <w:proofErr w:type="spellEnd"/>
-      <w:r>
-        <w:t xml:space="preserve"> on step activation using </w:t>
-      </w:r>
-      <w:proofErr w:type="spellStart"/>
-      <w:r>
-        <w:t>SlaRule</w:t>
-      </w:r>
-      <w:proofErr w:type="spellEnd"/>
-      <w:r>
-        <w:t xml:space="preserve">. Create </w:t>
-      </w:r>
-      <w:proofErr w:type="spellStart"/>
-      <w:r>
-        <w:t>Hangfire</w:t>
-      </w:r>
-      <w:proofErr w:type="spellEnd"/>
-      <w:r>
-        <w:t xml:space="preserve"> jobs: reminders (T-3, T-1) and a single escalation (T+1). Ensure idempotent job keys and outbox-friendly design.</w:t>
+        <w:t>Implement SlaService that computes DueOn on step activation using SlaRule. Create Hangfire jobs: reminders (T-3, T-1) and a single escalation (T+1). Ensure idempotent job keys and outbox-friendly design.</w:t>
       </w:r>
     </w:p>
     <w:p>
       <w:r>
         <w:pict w14:anchorId="31E5132E">
-          <v:rect id="_x0000_i1126" style="width:0;height:1.5pt" o:hralign="center" o:hrstd="t" o:hr="t" fillcolor="#a0a0a0" stroked="f"/>
+          <v:rect id="_x0000_i1030" style="width:0;height:1.5pt" o:hralign="center" o:hrstd="t" o:hr="t" fillcolor="#a0a0a0" stroked="f"/>
         </w:pict>
       </w:r>
     </w:p>
@@ -1070,21 +487,13 @@
     </w:p>
     <w:p>
       <w:r>
-        <w:t xml:space="preserve">Build a Blazor component </w:t>
-      </w:r>
-      <w:proofErr w:type="spellStart"/>
-      <w:r>
-        <w:t>JsonFormWizard</w:t>
-      </w:r>
-      <w:proofErr w:type="spellEnd"/>
-      <w:r>
-        <w:t xml:space="preserve"> that renders step forms from a JSON schema with conditional visibility rules (simple expressions on prior field values). Show schema examples for Consultant Request and ICT Support, including attachments.</w:t>
+        <w:t>Build a Blazor component JsonFormWizard that renders step forms from a JSON schema with conditional visibility rules (simple expressions on prior field values). Show schema examples for Consultant Request and ICT Support, including attachments.</w:t>
       </w:r>
     </w:p>
     <w:p>
       <w:r>
         <w:pict w14:anchorId="3C1DA540">
-          <v:rect id="_x0000_i1127" style="width:0;height:1.5pt" o:hralign="center" o:hrstd="t" o:hr="t" fillcolor="#a0a0a0" stroked="f"/>
+          <v:rect id="_x0000_i1031" style="width:0;height:1.5pt" o:hralign="center" o:hrstd="t" o:hr="t" fillcolor="#a0a0a0" stroked="f"/>
         </w:pict>
       </w:r>
     </w:p>
@@ -1138,118 +547,13 @@
     </w:p>
     <w:p>
       <w:r>
-        <w:t xml:space="preserve">Implement </w:t>
-      </w:r>
-      <w:proofErr w:type="spellStart"/>
-      <w:r>
-        <w:t>CommentService</w:t>
-      </w:r>
-      <w:proofErr w:type="spellEnd"/>
-      <w:r>
-        <w:t xml:space="preserve"> with APIs: </w:t>
-      </w:r>
-      <w:proofErr w:type="spellStart"/>
-      <w:proofErr w:type="gramStart"/>
-      <w:r>
-        <w:t>AddComment</w:t>
-      </w:r>
-      <w:proofErr w:type="spellEnd"/>
-      <w:r>
-        <w:t>(</w:t>
-      </w:r>
-      <w:proofErr w:type="gramEnd"/>
-      <w:r>
-        <w:t xml:space="preserve">thread, body, visibility, </w:t>
-      </w:r>
-      <w:proofErr w:type="spellStart"/>
-      <w:r>
-        <w:t>parentId</w:t>
-      </w:r>
-      <w:proofErr w:type="spellEnd"/>
-      <w:r>
-        <w:t xml:space="preserve">?), </w:t>
-      </w:r>
-      <w:proofErr w:type="spellStart"/>
-      <w:proofErr w:type="gramStart"/>
-      <w:r>
-        <w:t>ListThread</w:t>
-      </w:r>
-      <w:proofErr w:type="spellEnd"/>
-      <w:r>
-        <w:t>(</w:t>
-      </w:r>
-      <w:proofErr w:type="spellStart"/>
-      <w:proofErr w:type="gramEnd"/>
-      <w:r>
-        <w:t>entityType</w:t>
-      </w:r>
-      <w:proofErr w:type="spellEnd"/>
-      <w:r>
-        <w:t xml:space="preserve">, </w:t>
-      </w:r>
-      <w:proofErr w:type="spellStart"/>
-      <w:r>
-        <w:t>entityId</w:t>
-      </w:r>
-      <w:proofErr w:type="spellEnd"/>
-      <w:r>
-        <w:t xml:space="preserve">), </w:t>
-      </w:r>
-      <w:proofErr w:type="spellStart"/>
-      <w:proofErr w:type="gramStart"/>
-      <w:r>
-        <w:t>AddReaction</w:t>
-      </w:r>
-      <w:proofErr w:type="spellEnd"/>
-      <w:r>
-        <w:t>(</w:t>
-      </w:r>
-      <w:proofErr w:type="spellStart"/>
-      <w:proofErr w:type="gramEnd"/>
-      <w:r>
-        <w:t>commentId</w:t>
-      </w:r>
-      <w:proofErr w:type="spellEnd"/>
-      <w:r>
-        <w:t xml:space="preserve">, emoji), </w:t>
-      </w:r>
-      <w:proofErr w:type="spellStart"/>
-      <w:r>
-        <w:t>ResolveMentions</w:t>
-      </w:r>
-      <w:proofErr w:type="spellEnd"/>
-      <w:r>
-        <w:t xml:space="preserve">. Enforce 2-level </w:t>
-      </w:r>
-      <w:proofErr w:type="gramStart"/>
-      <w:r>
-        <w:t>reply</w:t>
-      </w:r>
-      <w:proofErr w:type="gramEnd"/>
-      <w:r>
-        <w:t xml:space="preserve"> depth. Provide a Blazor </w:t>
-      </w:r>
-      <w:proofErr w:type="spellStart"/>
-      <w:r>
-        <w:t>CommentsPane</w:t>
-      </w:r>
-      <w:proofErr w:type="spellEnd"/>
-      <w:r>
-        <w:t xml:space="preserve"> with @mention picker, unread counters, and </w:t>
-      </w:r>
-      <w:proofErr w:type="spellStart"/>
-      <w:r>
-        <w:t>SignalR</w:t>
-      </w:r>
-      <w:proofErr w:type="spellEnd"/>
-      <w:r>
-        <w:t xml:space="preserve"> live updates.</w:t>
+        <w:t>Implement CommentService with APIs: AddComment(thread, body, visibility, parentId?), ListThread(entityType, entityId), AddReaction(commentId, emoji), ResolveMentions. Enforce 2-level reply depth. Provide a Blazor CommentsPane with @mention picker, unread counters, and SignalR live updates.</w:t>
       </w:r>
     </w:p>
     <w:p>
       <w:r>
         <w:pict w14:anchorId="58596469">
-          <v:rect id="_x0000_i1128" style="width:0;height:1.5pt" o:hralign="center" o:hrstd="t" o:hr="t" fillcolor="#a0a0a0" stroked="f"/>
+          <v:rect id="_x0000_i1032" style="width:0;height:1.5pt" o:hralign="center" o:hrstd="t" o:hr="t" fillcolor="#a0a0a0" stroked="f"/>
         </w:pict>
       </w:r>
     </w:p>
@@ -1295,29 +599,13 @@
     </w:p>
     <w:p>
       <w:r>
-        <w:t xml:space="preserve">Implement </w:t>
-      </w:r>
-      <w:proofErr w:type="spellStart"/>
-      <w:r>
-        <w:t>AttachmentService</w:t>
-      </w:r>
-      <w:proofErr w:type="spellEnd"/>
-      <w:r>
-        <w:t xml:space="preserve"> with allowed file types, size limit, AV scan hook interface, and inline streaming (range support). Provide UI for drag/drop and an inline viewer. Add a </w:t>
-      </w:r>
-      <w:proofErr w:type="spellStart"/>
-      <w:r>
-        <w:t>Hangfire</w:t>
-      </w:r>
-      <w:proofErr w:type="spellEnd"/>
-      <w:r>
-        <w:t xml:space="preserve"> purge job for soft-deleted files after 90 days.</w:t>
+        <w:t>Implement AttachmentService with allowed file types, size limit, AV scan hook interface, and inline streaming (range support). Provide UI for drag/drop and an inline viewer. Add a Hangfire purge job for soft-deleted files after 90 days.</w:t>
       </w:r>
     </w:p>
     <w:p>
       <w:r>
         <w:pict w14:anchorId="786DFA04">
-          <v:rect id="_x0000_i1129" style="width:0;height:1.5pt" o:hralign="center" o:hrstd="t" o:hr="t" fillcolor="#a0a0a0" stroked="f"/>
+          <v:rect id="_x0000_i1033" style="width:0;height:1.5pt" o:hralign="center" o:hrstd="t" o:hr="t" fillcolor="#a0a0a0" stroked="f"/>
         </w:pict>
       </w:r>
     </w:p>
@@ -1333,23 +621,7 @@
           <w:b/>
           <w:bCs/>
         </w:rPr>
-        <w:t>9) Notifications (</w:t>
-      </w:r>
-      <w:proofErr w:type="spellStart"/>
-      <w:r>
-        <w:rPr>
-          <w:b/>
-          <w:bCs/>
-        </w:rPr>
-        <w:t>SignalR</w:t>
-      </w:r>
-      <w:proofErr w:type="spellEnd"/>
-      <w:r>
-        <w:rPr>
-          <w:b/>
-          <w:bCs/>
-        </w:rPr>
-        <w:t xml:space="preserve"> + Email)</w:t>
+        <w:t>9) Notifications (SignalR + Email)</w:t>
       </w:r>
     </w:p>
     <w:p>
@@ -1380,29 +652,13 @@
     <w:p>
       <w:r>
         <w:lastRenderedPageBreak/>
-        <w:t xml:space="preserve">Add a </w:t>
-      </w:r>
-      <w:proofErr w:type="spellStart"/>
-      <w:r>
-        <w:t>SignalR</w:t>
-      </w:r>
-      <w:proofErr w:type="spellEnd"/>
-      <w:r>
-        <w:t xml:space="preserve"> hub /hubs/notifications and a </w:t>
-      </w:r>
-      <w:proofErr w:type="spellStart"/>
-      <w:r>
-        <w:t>NotificationService</w:t>
-      </w:r>
-      <w:proofErr w:type="spellEnd"/>
-      <w:r>
-        <w:t xml:space="preserve"> that pushes events for submission, assignment, mentions, and overdue. Provide Razor email templates for the same events and a user notification preferences store.</w:t>
+        <w:t>Add a SignalR hub /hubs/notifications and a NotificationService that pushes events for submission, assignment, mentions, and overdue. Provide Razor email templates for the same events and a user notification preferences store.</w:t>
       </w:r>
     </w:p>
     <w:p>
       <w:r>
         <w:pict w14:anchorId="2E1D5E8B">
-          <v:rect id="_x0000_i1130" style="width:0;height:1.5pt" o:hralign="center" o:hrstd="t" o:hr="t" fillcolor="#a0a0a0" stroked="f"/>
+          <v:rect id="_x0000_i1034" style="width:0;height:1.5pt" o:hralign="center" o:hrstd="t" o:hr="t" fillcolor="#a0a0a0" stroked="f"/>
         </w:pict>
       </w:r>
     </w:p>
@@ -1444,21 +700,13 @@
     </w:p>
     <w:p>
       <w:r>
-        <w:t xml:space="preserve">Implement </w:t>
-      </w:r>
-      <w:proofErr w:type="spellStart"/>
-      <w:r>
-        <w:t>TaskService</w:t>
-      </w:r>
-      <w:proofErr w:type="spellEnd"/>
-      <w:r>
-        <w:t xml:space="preserve"> with task/subtask dependencies and a gating flag that prevents step completion while open tasks exist. Provide a Blazor Task tab to create/update tasks and attach files.</w:t>
+        <w:t>Implement TaskService with task/subtask dependencies and a gating flag that prevents step completion while open tasks exist. Provide a Blazor Task tab to create/update tasks and attach files.</w:t>
       </w:r>
     </w:p>
     <w:p>
       <w:r>
         <w:pict w14:anchorId="37C0D456">
-          <v:rect id="_x0000_i1131" style="width:0;height:1.5pt" o:hralign="center" o:hrstd="t" o:hr="t" fillcolor="#a0a0a0" stroked="f"/>
+          <v:rect id="_x0000_i1035" style="width:0;height:1.5pt" o:hralign="center" o:hrstd="t" o:hr="t" fillcolor="#a0a0a0" stroked="f"/>
         </w:pict>
       </w:r>
     </w:p>
@@ -1536,7 +784,7 @@
     <w:p>
       <w:r>
         <w:pict w14:anchorId="7B9EB8E9">
-          <v:rect id="_x0000_i1132" style="width:0;height:1.5pt" o:hralign="center" o:hrstd="t" o:hr="t" fillcolor="#a0a0a0" stroked="f"/>
+          <v:rect id="_x0000_i1036" style="width:0;height:1.5pt" o:hralign="center" o:hrstd="t" o:hr="t" fillcolor="#a0a0a0" stroked="f"/>
         </w:pict>
       </w:r>
     </w:p>
@@ -1578,37 +826,13 @@
     </w:p>
     <w:p>
       <w:r>
-        <w:t xml:space="preserve">Scaffold Admin pages to CRUD </w:t>
-      </w:r>
-      <w:proofErr w:type="spellStart"/>
-      <w:r>
-        <w:t>WorkflowTemplate</w:t>
-      </w:r>
-      <w:proofErr w:type="spellEnd"/>
-      <w:r>
-        <w:t>/</w:t>
-      </w:r>
-      <w:proofErr w:type="spellStart"/>
-      <w:r>
-        <w:t>WorkflowStepTemplate</w:t>
-      </w:r>
-      <w:proofErr w:type="spellEnd"/>
-      <w:r>
-        <w:t xml:space="preserve">, define assignment mode, </w:t>
-      </w:r>
-      <w:proofErr w:type="spellStart"/>
-      <w:r>
-        <w:t>AllowedRoles</w:t>
-      </w:r>
-      <w:proofErr w:type="spellEnd"/>
-      <w:r>
-        <w:t>, SLA rules, and upload a JSON schema for step forms. Include a Permission Matrix view (Step × Role/User).</w:t>
+        <w:t>Scaffold Admin pages to CRUD WorkflowTemplate/WorkflowStepTemplate, define assignment mode, AllowedRoles, SLA rules, and upload a JSON schema for step forms. Include a Permission Matrix view (Step × Role/User).</w:t>
       </w:r>
     </w:p>
     <w:p>
       <w:r>
         <w:pict w14:anchorId="1328C266">
-          <v:rect id="_x0000_i1133" style="width:0;height:1.5pt" o:hralign="center" o:hrstd="t" o:hr="t" fillcolor="#a0a0a0" stroked="f"/>
+          <v:rect id="_x0000_i1037" style="width:0;height:1.5pt" o:hralign="center" o:hrstd="t" o:hr="t" fillcolor="#a0a0a0" stroked="f"/>
         </w:pict>
       </w:r>
     </w:p>
@@ -1650,22 +874,14 @@
     </w:p>
     <w:p>
       <w:r>
-        <w:t xml:space="preserve">Implement </w:t>
-      </w:r>
-      <w:proofErr w:type="spellStart"/>
-      <w:r>
-        <w:t>ActivityLog</w:t>
-      </w:r>
-      <w:proofErr w:type="spellEnd"/>
-      <w:r>
-        <w:t xml:space="preserve"> write helpers for create/update/status/assignment/comment events and show a timeline tab on the Request details page. Support filtering by event type.</w:t>
+        <w:t>Implement ActivityLog write helpers for create/update/status/assignment/comment events and show a timeline tab on the Request details page. Support filtering by event type.</w:t>
       </w:r>
     </w:p>
     <w:p>
       <w:r>
         <w:lastRenderedPageBreak/>
         <w:pict w14:anchorId="1DB6915B">
-          <v:rect id="_x0000_i1134" style="width:0;height:1.5pt" o:hralign="center" o:hrstd="t" o:hr="t" fillcolor="#a0a0a0" stroked="f"/>
+          <v:rect id="_x0000_i1038" style="width:0;height:1.5pt" o:hralign="center" o:hrstd="t" o:hr="t" fillcolor="#a0a0a0" stroked="f"/>
         </w:pict>
       </w:r>
     </w:p>
@@ -1713,7 +929,7 @@
     <w:p>
       <w:r>
         <w:pict w14:anchorId="7FF322C7">
-          <v:rect id="_x0000_i1135" style="width:0;height:1.5pt" o:hralign="center" o:hrstd="t" o:hr="t" fillcolor="#a0a0a0" stroked="f"/>
+          <v:rect id="_x0000_i1039" style="width:0;height:1.5pt" o:hralign="center" o:hrstd="t" o:hr="t" fillcolor="#a0a0a0" stroked="f"/>
         </w:pict>
       </w:r>
     </w:p>
@@ -1792,15 +1008,7 @@
     </w:p>
     <w:p>
       <w:r>
-        <w:t xml:space="preserve">In </w:t>
-      </w:r>
-      <w:proofErr w:type="spellStart"/>
-      <w:r>
-        <w:t>WorkflowEngine.Advance</w:t>
-      </w:r>
-      <w:proofErr w:type="spellEnd"/>
-      <w:r>
-        <w:t>, show how to enforce Task gating and return a friendly error if tasks exist.</w:t>
+        <w:t>In WorkflowEngine.Advance, show how to enforce Task gating and return a friendly error if tasks exist.</w:t>
       </w:r>
     </w:p>
     <w:p>
@@ -1827,7 +1035,7 @@
     <w:p>
       <w:r>
         <w:pict w14:anchorId="2D8A1A84">
-          <v:rect id="_x0000_i1136" style="width:0;height:1.5pt" o:hralign="center" o:hrstd="t" o:hr="t" fillcolor="#a0a0a0" stroked="f"/>
+          <v:rect id="_x0000_i1040" style="width:0;height:1.5pt" o:hralign="center" o:hrstd="t" o:hr="t" fillcolor="#a0a0a0" stroked="f"/>
         </w:pict>
       </w:r>
     </w:p>
@@ -2908,6 +2116,7 @@
   <w:style w:type="character" w:default="1" w:styleId="DefaultParagraphFont">
     <w:name w:val="Default Paragraph Font"/>
     <w:uiPriority w:val="1"/>
+    <w:semiHidden/>
     <w:unhideWhenUsed/>
   </w:style>
   <w:style w:type="table" w:default="1" w:styleId="TableNormal">

</xml_diff>